<commit_message>
Vygenerovany file ve složce: Thu Nov 12 13:36:54 UTC 2020
</commit_message>
<xml_diff>
--- a/docx/1-Test2.docx
+++ b/docx/1-Test2.docx
@@ -101,7 +101,7 @@
         <w:pStyle w:val="BodyText"/>
       </w:pPr>
       <w:r>
-        <w:t xml:space="preserve">Edited haha. Trying again.</w:t>
+        <w:t xml:space="preserve">Edited haha. Trying again. Trying again.</w:t>
       </w:r>
     </w:p>
     <w:sectPr/>
@@ -212,7 +212,7 @@
     </w:lvl>
   </w:abstractNum>
   <w:abstractNum w:abstractNumId="990">
-    <w:nsid w:val="54650db0"/>
+    <w:nsid w:val="34721a37"/>
     <w:multiLevelType w:val="multilevel"/>
     <w:lvl w:ilvl="0">
       <w:numFmt w:val="bullet"/>

</xml_diff>

<commit_message>
Vygenerovany file ve složce: Thu Nov 12 15:39:23 UTC 2020
</commit_message>
<xml_diff>
--- a/docx/1-Test2.docx
+++ b/docx/1-Test2.docx
@@ -101,7 +101,7 @@
         <w:pStyle w:val="BodyText"/>
       </w:pPr>
       <w:r>
-        <w:t xml:space="preserve">Edited haha. Trying again. Trying again.</w:t>
+        <w:t xml:space="preserve">Edited haha. Trying again. Trying again. Hello again.</w:t>
       </w:r>
     </w:p>
     <w:sectPr/>
@@ -212,7 +212,7 @@
     </w:lvl>
   </w:abstractNum>
   <w:abstractNum w:abstractNumId="990">
-    <w:nsid w:val="f765a05e"/>
+    <w:nsid w:val="88b4231d"/>
     <w:multiLevelType w:val="multilevel"/>
     <w:lvl w:ilvl="0">
       <w:numFmt w:val="bullet"/>

</xml_diff>

<commit_message>
Vygenerovany file ve složce: Thu Nov 12 15:44:18 UTC 2020
</commit_message>
<xml_diff>
--- a/docx/1-Test2.docx
+++ b/docx/1-Test2.docx
@@ -101,7 +101,7 @@
         <w:pStyle w:val="BodyText"/>
       </w:pPr>
       <w:r>
-        <w:t xml:space="preserve">Edited haha. Trying again. Trying again. Hello again.</w:t>
+        <w:t xml:space="preserve">Edited haha. Trying again. Trying again.</w:t>
       </w:r>
     </w:p>
     <w:sectPr/>
@@ -212,7 +212,7 @@
     </w:lvl>
   </w:abstractNum>
   <w:abstractNum w:abstractNumId="990">
-    <w:nsid w:val="48608ec0"/>
+    <w:nsid w:val="17f62679"/>
     <w:multiLevelType w:val="multilevel"/>
     <w:lvl w:ilvl="0">
       <w:numFmt w:val="bullet"/>

</xml_diff>

<commit_message>
Vygenerovany file ve složce: Thu Nov 12 15:53:41 UTC 2020
</commit_message>
<xml_diff>
--- a/docx/1-Test2.docx
+++ b/docx/1-Test2.docx
@@ -101,7 +101,7 @@
         <w:pStyle w:val="BodyText"/>
       </w:pPr>
       <w:r>
-        <w:t xml:space="preserve">Edited haha. Trying again. Trying again.</w:t>
+        <w:t xml:space="preserve">Edited haha. Trying again. Trying again. Testing.</w:t>
       </w:r>
     </w:p>
     <w:sectPr/>
@@ -212,7 +212,7 @@
     </w:lvl>
   </w:abstractNum>
   <w:abstractNum w:abstractNumId="990">
-    <w:nsid w:val="5610e80c"/>
+    <w:nsid w:val="4f8bd3d3"/>
     <w:multiLevelType w:val="multilevel"/>
     <w:lvl w:ilvl="0">
       <w:numFmt w:val="bullet"/>

</xml_diff>